<commit_message>
Minor changes to poster
</commit_message>
<xml_diff>
--- a/poster/Predicting Bug Fixing Time.docx
+++ b/poster/Predicting Bug Fixing Time.docx
@@ -782,10 +782,7 @@
         <w:t>:</w:t>
       </w:r>
       <w:r>
-        <w:t xml:space="preserve"> Markov model of bug life cycle in </w:t>
-      </w:r>
-      <w:r>
-        <w:t>Bugzilla</w:t>
+        <w:t xml:space="preserve"> Markov model of bug life cycle in Bugzilla</w:t>
       </w:r>
     </w:p>
     <w:p>
@@ -1613,56 +1610,7 @@
           <w:lang w:eastAsia="it-IT"/>
           <w14:ligatures w14:val="standard"/>
         </w:rPr>
-        <w:t>K nearest neighbor classification</w:t>
-      </w:r>
-      <w:r>
-        <w:rPr>
-          <w:lang w:eastAsia="it-IT"/>
-          <w14:ligatures w14:val="standard"/>
-        </w:rPr>
-        <w:t>. The features</w:t>
-      </w:r>
-      <w:r>
-        <w:rPr>
-          <w:lang w:eastAsia="it-IT"/>
-          <w14:ligatures w14:val="standard"/>
-        </w:rPr>
-        <w:t xml:space="preserve"> </w:t>
-      </w:r>
-      <w:r>
-        <w:rPr>
-          <w:lang w:eastAsia="it-IT"/>
-          <w14:ligatures w14:val="standard"/>
-        </w:rPr>
-        <w:t xml:space="preserve">used in this </w:t>
-      </w:r>
-      <w:r>
-        <w:rPr>
-          <w:lang w:eastAsia="it-IT"/>
-          <w14:ligatures w14:val="standard"/>
-        </w:rPr>
-        <w:t xml:space="preserve">replication </w:t>
-      </w:r>
-      <w:r>
-        <w:rPr>
-          <w:lang w:eastAsia="it-IT"/>
-          <w14:ligatures w14:val="standard"/>
-        </w:rPr>
-        <w:t xml:space="preserve">study </w:t>
-      </w:r>
-      <w:r>
-        <w:rPr>
-          <w:lang w:eastAsia="it-IT"/>
-          <w14:ligatures w14:val="standard"/>
-        </w:rPr>
-        <w:t xml:space="preserve">include submitter, owner, </w:t>
-      </w:r>
-      <w:r>
-        <w:rPr>
-          <w:lang w:eastAsia="it-IT"/>
-          <w14:ligatures w14:val="standard"/>
-        </w:rPr>
-        <w:t xml:space="preserve">priority, severity, component and summary. The bugs were classified as </w:t>
+        <w:t>K</w:t>
       </w:r>
       <w:r>
         <w:rPr>
@@ -1670,14 +1618,7 @@
           <w:lang w:eastAsia="it-IT"/>
           <w14:ligatures w14:val="standard"/>
         </w:rPr>
-        <w:t>slow</w:t>
-      </w:r>
-      <w:r>
-        <w:rPr>
-          <w:lang w:eastAsia="it-IT"/>
-          <w14:ligatures w14:val="standard"/>
-        </w:rPr>
-        <w:t xml:space="preserve"> or </w:t>
+        <w:t>-</w:t>
       </w:r>
       <w:r>
         <w:rPr>
@@ -1685,31 +1626,119 @@
           <w:lang w:eastAsia="it-IT"/>
           <w14:ligatures w14:val="standard"/>
         </w:rPr>
-        <w:t>quick</w:t>
-      </w:r>
-      <w:r>
-        <w:rPr>
-          <w:lang w:eastAsia="it-IT"/>
-          <w14:ligatures w14:val="standard"/>
-        </w:rPr>
-        <w:t xml:space="preserve"> fix based on different time thresholds</w:t>
-      </w:r>
-      <w:r>
-        <w:rPr>
-          <w:lang w:eastAsia="it-IT"/>
-          <w14:ligatures w14:val="standard"/>
-        </w:rPr>
-        <w:t xml:space="preserve">. </w:t>
-      </w:r>
-      <w:r>
-        <w:rPr>
-          <w:lang w:eastAsia="it-IT"/>
-          <w14:ligatures w14:val="standard"/>
-        </w:rPr>
-        <w:t>Table 3</w:t>
+        <w:t>nearest neighbor</w:t>
+      </w:r>
+      <w:r>
+        <w:rPr>
+          <w:b/>
+          <w:lang w:eastAsia="it-IT"/>
+          <w14:ligatures w14:val="standard"/>
+        </w:rPr>
+        <w:t>hood</w:t>
       </w:r>
       <w:bookmarkStart w:id="0" w:name="_GoBack"/>
       <w:bookmarkEnd w:id="0"/>
+      <w:r>
+        <w:rPr>
+          <w:b/>
+          <w:lang w:eastAsia="it-IT"/>
+          <w14:ligatures w14:val="standard"/>
+        </w:rPr>
+        <w:t xml:space="preserve"> classification</w:t>
+      </w:r>
+      <w:r>
+        <w:rPr>
+          <w:lang w:eastAsia="it-IT"/>
+          <w14:ligatures w14:val="standard"/>
+        </w:rPr>
+        <w:t>. The features</w:t>
+      </w:r>
+      <w:r>
+        <w:rPr>
+          <w:lang w:eastAsia="it-IT"/>
+          <w14:ligatures w14:val="standard"/>
+        </w:rPr>
+        <w:t xml:space="preserve"> </w:t>
+      </w:r>
+      <w:r>
+        <w:rPr>
+          <w:lang w:eastAsia="it-IT"/>
+          <w14:ligatures w14:val="standard"/>
+        </w:rPr>
+        <w:t xml:space="preserve">used in this </w:t>
+      </w:r>
+      <w:r>
+        <w:rPr>
+          <w:lang w:eastAsia="it-IT"/>
+          <w14:ligatures w14:val="standard"/>
+        </w:rPr>
+        <w:t xml:space="preserve">replication </w:t>
+      </w:r>
+      <w:r>
+        <w:rPr>
+          <w:lang w:eastAsia="it-IT"/>
+          <w14:ligatures w14:val="standard"/>
+        </w:rPr>
+        <w:t xml:space="preserve">study </w:t>
+      </w:r>
+      <w:r>
+        <w:rPr>
+          <w:lang w:eastAsia="it-IT"/>
+          <w14:ligatures w14:val="standard"/>
+        </w:rPr>
+        <w:t xml:space="preserve">include </w:t>
+      </w:r>
+      <w:r>
+        <w:rPr>
+          <w:lang w:eastAsia="it-IT"/>
+          <w14:ligatures w14:val="standard"/>
+        </w:rPr>
+        <w:t xml:space="preserve">submitter, owner, priority, severity, component and summary. The bugs were classified as </w:t>
+      </w:r>
+      <w:r>
+        <w:rPr>
+          <w:b/>
+          <w:lang w:eastAsia="it-IT"/>
+          <w14:ligatures w14:val="standard"/>
+        </w:rPr>
+        <w:t>slow</w:t>
+      </w:r>
+      <w:r>
+        <w:rPr>
+          <w:lang w:eastAsia="it-IT"/>
+          <w14:ligatures w14:val="standard"/>
+        </w:rPr>
+        <w:t xml:space="preserve"> or </w:t>
+      </w:r>
+      <w:r>
+        <w:rPr>
+          <w:b/>
+          <w:lang w:eastAsia="it-IT"/>
+          <w14:ligatures w14:val="standard"/>
+        </w:rPr>
+        <w:t>quick</w:t>
+      </w:r>
+      <w:r>
+        <w:rPr>
+          <w:lang w:eastAsia="it-IT"/>
+          <w14:ligatures w14:val="standard"/>
+        </w:rPr>
+        <w:t xml:space="preserve"> fix based on different time thresholds</w:t>
+      </w:r>
+      <w:r>
+        <w:rPr>
+          <w:lang w:eastAsia="it-IT"/>
+          <w14:ligatures w14:val="standard"/>
+        </w:rPr>
+        <w:t xml:space="preserve">. </w:t>
+      </w:r>
+      <w:r>
+        <w:rPr>
+          <w:lang w:eastAsia="it-IT"/>
+          <w14:ligatures w14:val="standard"/>
+        </w:rPr>
+        <w:t>Table 3</w:t>
+      </w:r>
       <w:r>
         <w:rPr>
           <w:lang w:eastAsia="it-IT"/>
@@ -1828,7 +1857,21 @@
           <w:b/>
           <w:lang w:eastAsia="ja-JP"/>
         </w:rPr>
-        <w:t>Comparison of F values</w:t>
+        <w:t>Comparison of F</w:t>
+      </w:r>
+      <w:r>
+        <w:rPr>
+          <w:b/>
+          <w:lang w:eastAsia="ja-JP"/>
+        </w:rPr>
+        <w:t>-</w:t>
+      </w:r>
+      <w:r>
+        <w:rPr>
+          <w:b/>
+          <w:lang w:eastAsia="ja-JP"/>
+        </w:rPr>
+        <w:t>values</w:t>
       </w:r>
     </w:p>
     <w:p>
@@ -5468,6 +5511,7 @@
     <w:lsdException w:name="HTML Sample" w:semiHidden="1" w:unhideWhenUsed="1"/>
     <w:lsdException w:name="HTML Typewriter" w:semiHidden="1" w:unhideWhenUsed="1"/>
     <w:lsdException w:name="HTML Variable" w:semiHidden="1" w:unhideWhenUsed="1"/>
+    <w:lsdException w:name="Normal Table" w:semiHidden="1" w:unhideWhenUsed="1"/>
     <w:lsdException w:name="annotation subject" w:semiHidden="1" w:unhideWhenUsed="1"/>
     <w:lsdException w:name="No List" w:semiHidden="1" w:uiPriority="99" w:unhideWhenUsed="1"/>
     <w:lsdException w:name="Outline List 1" w:semiHidden="1" w:unhideWhenUsed="1"/>
@@ -5511,8 +5555,10 @@
     <w:lsdException w:name="Table Elegant" w:semiHidden="1" w:unhideWhenUsed="1"/>
     <w:lsdException w:name="Table Professional" w:semiHidden="1" w:unhideWhenUsed="1"/>
     <w:lsdException w:name="Table Subtle 1" w:semiHidden="1" w:unhideWhenUsed="1"/>
+    <w:lsdException w:name="Table Subtle 2" w:semiHidden="1" w:unhideWhenUsed="1"/>
     <w:lsdException w:name="Table Web 1" w:semiHidden="1" w:unhideWhenUsed="1"/>
     <w:lsdException w:name="Table Web 2" w:semiHidden="1" w:unhideWhenUsed="1"/>
+    <w:lsdException w:name="Table Web 3" w:semiHidden="1" w:unhideWhenUsed="1"/>
     <w:lsdException w:name="Table Grid" w:locked="1"/>
     <w:lsdException w:name="Table Theme" w:semiHidden="1" w:unhideWhenUsed="1"/>
     <w:lsdException w:name="Placeholder Text" w:semiHidden="1" w:uiPriority="99"/>
@@ -11642,7 +11688,7 @@
 </file>
 
 <file path=customXml/itemProps2.xml><?xml version="1.0" encoding="utf-8"?>
-<ds:datastoreItem xmlns:ds="http://schemas.openxmlformats.org/officeDocument/2006/customXml" ds:itemID="{61975D68-96F5-4CE2-A04A-59301105AAF9}">
+<ds:datastoreItem xmlns:ds="http://schemas.openxmlformats.org/officeDocument/2006/customXml" ds:itemID="{4B5AA5B2-B3E2-49FD-B341-1AE281F0B5EB}">
   <ds:schemaRefs>
     <ds:schemaRef ds:uri="http://schemas.openxmlformats.org/officeDocument/2006/bibliography"/>
   </ds:schemaRefs>

</xml_diff>